<commit_message>
Testplan up to date aan mijn kant. Uitleg code underway
</commit_message>
<xml_diff>
--- a/Oplevering MkII/Functionele documentatie/Uitleg code/Code uitleg inlog-functie.docx
+++ b/Oplevering MkII/Functionele documentatie/Uitleg code/Code uitleg inlog-functie.docx
@@ -131,7 +131,19 @@
         <w:rPr>
           <w:lang w:val="nl-NL"/>
         </w:rPr>
-        <w:t xml:space="preserve">Voor de site is een inlog functie nodig. Dit is deel van de </w:t>
+        <w:t xml:space="preserve">Voor de site is een inlog functie nodig. Dit is </w:t>
+      </w:r>
+      <w:r>
+        <w:rPr>
+          <w:lang w:val="nl-NL"/>
+        </w:rPr>
+        <w:t xml:space="preserve">een </w:t>
+      </w:r>
+      <w:r>
+        <w:rPr>
+          <w:lang w:val="nl-NL"/>
+        </w:rPr>
+        <w:t xml:space="preserve">deel van de </w:t>
       </w:r>
       <w:r>
         <w:rPr>
@@ -203,48 +215,6 @@
           <w:lang w:val="nl-NL"/>
         </w:rPr>
         <w:t>)</w:t>
-      </w:r>
-    </w:p>
-    <w:p>
-      <w:pPr>
-        <w:pStyle w:val="NoSpacing"/>
-        <w:rPr>
-          <w:lang w:val="nl-NL"/>
-        </w:rPr>
-      </w:pPr>
-      <w:r>
-        <w:rPr>
-          <w:lang w:val="nl-NL"/>
-        </w:rPr>
-        <w:t>Voordat de klant kan inloggen, moet de klant zich eerst registreren.</w:t>
-      </w:r>
-    </w:p>
-    <w:p>
-      <w:pPr>
-        <w:pStyle w:val="NoSpacing"/>
-        <w:rPr>
-          <w:lang w:val="nl-NL"/>
-        </w:rPr>
-      </w:pPr>
-      <w:r>
-        <w:rPr>
-          <w:lang w:val="nl-NL"/>
-        </w:rPr>
-        <w:t xml:space="preserve">Line 5-11: In het begin van de code staat </w:t>
-      </w:r>
-      <w:proofErr w:type="spellStart"/>
-      <w:r>
-        <w:rPr>
-          <w:lang w:val="nl-NL"/>
-        </w:rPr>
-        <w:t>reference</w:t>
-      </w:r>
-      <w:proofErr w:type="spellEnd"/>
-      <w:r>
-        <w:rPr>
-          <w:lang w:val="nl-NL"/>
-        </w:rPr>
-        <w:t xml:space="preserve"> waar bootstrap zijn gegevens vandaan haalt.</w:t>
       </w:r>
     </w:p>
     <w:p>
@@ -632,21 +602,21 @@
         <w:rPr>
           <w:lang w:val="nl-NL"/>
         </w:rPr>
+        <w:t>Line 45-56: Als de verplichte velden zijn leeggelaten, dan wordt een foutmelding weergeven en de ingevoerde informatie wordt niet in de database gezet. Dit kan pas wanneer alle verplichte velden zijn ingevuld.</w:t>
+      </w:r>
+    </w:p>
+    <w:p>
+      <w:pPr>
+        <w:pStyle w:val="NoSpacing"/>
+        <w:rPr>
+          <w:lang w:val="nl-NL"/>
+        </w:rPr>
+      </w:pPr>
+      <w:r>
+        <w:rPr>
+          <w:lang w:val="nl-NL"/>
+        </w:rPr>
         <w:lastRenderedPageBreak/>
-        <w:t>Line 45-56: Als de verplichte velden zijn leeggelaten, dan wordt een foutmelding weergeven en de ingevoerde informatie wordt niet in de database gezet. Dit kan pas wanneer alle verplichte velden zijn ingevuld.</w:t>
-      </w:r>
-    </w:p>
-    <w:p>
-      <w:pPr>
-        <w:pStyle w:val="NoSpacing"/>
-        <w:rPr>
-          <w:lang w:val="nl-NL"/>
-        </w:rPr>
-      </w:pPr>
-      <w:r>
-        <w:rPr>
-          <w:lang w:val="nl-NL"/>
-        </w:rPr>
         <w:t xml:space="preserve">Line 58-62: </w:t>
       </w:r>
       <w:r>
@@ -943,208 +913,318 @@
         <w:rPr>
           <w:lang w:val="nl-NL"/>
         </w:rPr>
-        <w:t xml:space="preserve">Line 3-12: Dit verwijst naar de </w:t>
+        <w:t>Line 1</w:t>
+      </w:r>
+      <w:r>
+        <w:rPr>
+          <w:lang w:val="nl-NL"/>
+        </w:rPr>
+        <w:t>8</w:t>
+      </w:r>
+      <w:r>
+        <w:rPr>
+          <w:lang w:val="nl-NL"/>
+        </w:rPr>
+        <w:t>-2</w:t>
+      </w:r>
+      <w:r>
+        <w:rPr>
+          <w:lang w:val="nl-NL"/>
+        </w:rPr>
+        <w:t>0</w:t>
+      </w:r>
+      <w:r>
+        <w:rPr>
+          <w:lang w:val="nl-NL"/>
+        </w:rPr>
+        <w:t xml:space="preserve">: Hier worden de php </w:t>
       </w:r>
       <w:proofErr w:type="spellStart"/>
       <w:r>
         <w:rPr>
           <w:lang w:val="nl-NL"/>
         </w:rPr>
-        <w:t>style</w:t>
+        <w:t>paginas</w:t>
       </w:r>
       <w:proofErr w:type="spellEnd"/>
       <w:r>
         <w:rPr>
           <w:lang w:val="nl-NL"/>
         </w:rPr>
-        <w:t xml:space="preserve"> waar bootstrap gebruik van maakt.</w:t>
-      </w:r>
-    </w:p>
-    <w:p>
-      <w:pPr>
-        <w:pStyle w:val="NoSpacing"/>
-        <w:rPr>
-          <w:lang w:val="nl-NL"/>
-        </w:rPr>
-      </w:pPr>
-      <w:r>
-        <w:rPr>
-          <w:lang w:val="nl-NL"/>
-        </w:rPr>
-        <w:t xml:space="preserve">Line 19-21: Hier worden de php </w:t>
+        <w:t xml:space="preserve">; </w:t>
       </w:r>
       <w:proofErr w:type="spellStart"/>
       <w:r>
         <w:rPr>
           <w:lang w:val="nl-NL"/>
         </w:rPr>
-        <w:t>paginas</w:t>
+        <w:t>session.php</w:t>
       </w:r>
       <w:proofErr w:type="spellEnd"/>
       <w:r>
         <w:rPr>
           <w:lang w:val="nl-NL"/>
         </w:rPr>
-        <w:t xml:space="preserve">; </w:t>
+        <w:t xml:space="preserve"> en </w:t>
       </w:r>
       <w:proofErr w:type="spellStart"/>
       <w:r>
         <w:rPr>
           <w:lang w:val="nl-NL"/>
         </w:rPr>
-        <w:t>session.php</w:t>
+        <w:t>connection.php</w:t>
       </w:r>
       <w:proofErr w:type="spellEnd"/>
       <w:r>
         <w:rPr>
           <w:lang w:val="nl-NL"/>
         </w:rPr>
-        <w:t xml:space="preserve"> en </w:t>
+        <w:t xml:space="preserve"> betrokken.</w:t>
+      </w:r>
+    </w:p>
+    <w:p>
+      <w:pPr>
+        <w:pStyle w:val="NoSpacing"/>
+        <w:rPr>
+          <w:lang w:val="nl-NL"/>
+        </w:rPr>
+      </w:pPr>
+      <w:r>
+        <w:rPr>
+          <w:lang w:val="nl-NL"/>
+        </w:rPr>
+        <w:t>Line 2</w:t>
+      </w:r>
+      <w:r>
+        <w:rPr>
+          <w:lang w:val="nl-NL"/>
+        </w:rPr>
+        <w:t>3</w:t>
+      </w:r>
+      <w:r>
+        <w:rPr>
+          <w:lang w:val="nl-NL"/>
+        </w:rPr>
+        <w:t>-3</w:t>
+      </w:r>
+      <w:r>
+        <w:rPr>
+          <w:lang w:val="nl-NL"/>
+        </w:rPr>
+        <w:t>3</w:t>
+      </w:r>
+      <w:r>
+        <w:rPr>
+          <w:lang w:val="nl-NL"/>
+        </w:rPr>
+        <w:t>: Als op de knop inloggen wordt geklikt, dan wordt er gecontroleerd of een veld is leeggelaten.</w:t>
+      </w:r>
+      <w:r>
+        <w:rPr>
+          <w:lang w:val="nl-NL"/>
+        </w:rPr>
+        <w:t xml:space="preserve"> Ook wordt de ingevulde informatie in variabelen gestopt.</w:t>
+      </w:r>
+    </w:p>
+    <w:p>
+      <w:pPr>
+        <w:pStyle w:val="NoSpacing"/>
+        <w:rPr>
+          <w:lang w:val="nl-NL"/>
+        </w:rPr>
+      </w:pPr>
+      <w:r>
+        <w:rPr>
+          <w:lang w:val="nl-NL"/>
+        </w:rPr>
+        <w:t>Line 35-</w:t>
+      </w:r>
+      <w:r>
+        <w:rPr>
+          <w:lang w:val="nl-NL"/>
+        </w:rPr>
+        <w:t>40</w:t>
+      </w:r>
+      <w:r>
+        <w:rPr>
+          <w:lang w:val="nl-NL"/>
+        </w:rPr>
+        <w:t>: Deze query haalt alle informa</w:t>
+      </w:r>
+      <w:r>
+        <w:rPr>
+          <w:lang w:val="nl-NL"/>
+        </w:rPr>
+        <w:t>tie op uit de database die overeenkomt met het ingevulde wachtwoord.</w:t>
+      </w:r>
+    </w:p>
+    <w:p>
+      <w:pPr>
+        <w:pStyle w:val="NoSpacing"/>
+        <w:rPr>
+          <w:lang w:val="nl-NL"/>
+        </w:rPr>
+      </w:pPr>
+      <w:r>
+        <w:rPr>
+          <w:lang w:val="nl-NL"/>
+        </w:rPr>
+        <w:t>Line</w:t>
+      </w:r>
+      <w:r>
+        <w:rPr>
+          <w:lang w:val="nl-NL"/>
+        </w:rPr>
+        <w:t xml:space="preserve"> 41</w:t>
+      </w:r>
+      <w:r>
+        <w:rPr>
+          <w:lang w:val="nl-NL"/>
+        </w:rPr>
+        <w:t>: Hier wordt de informatie uit de query in een array gezet.</w:t>
+      </w:r>
+    </w:p>
+    <w:p>
+      <w:pPr>
+        <w:pStyle w:val="NoSpacing"/>
+        <w:rPr>
+          <w:lang w:val="nl-NL"/>
+        </w:rPr>
+      </w:pPr>
+      <w:r>
+        <w:rPr>
+          <w:lang w:val="nl-NL"/>
+        </w:rPr>
+        <w:t xml:space="preserve">Line </w:t>
+      </w:r>
+      <w:r>
+        <w:rPr>
+          <w:lang w:val="nl-NL"/>
+        </w:rPr>
+        <w:t>43-52</w:t>
+      </w:r>
+      <w:r>
+        <w:rPr>
+          <w:lang w:val="nl-NL"/>
+        </w:rPr>
+        <w:t xml:space="preserve">: Hier wordt het </w:t>
       </w:r>
       <w:proofErr w:type="spellStart"/>
       <w:r>
         <w:rPr>
           <w:lang w:val="nl-NL"/>
         </w:rPr>
-        <w:t>connection.php</w:t>
+        <w:t>gehashte</w:t>
       </w:r>
       <w:proofErr w:type="spellEnd"/>
       <w:r>
         <w:rPr>
           <w:lang w:val="nl-NL"/>
         </w:rPr>
-        <w:t xml:space="preserve"> betrokken.</w:t>
-      </w:r>
-    </w:p>
-    <w:p>
-      <w:pPr>
-        <w:pStyle w:val="NoSpacing"/>
-        <w:rPr>
-          <w:lang w:val="nl-NL"/>
-        </w:rPr>
-      </w:pPr>
-      <w:r>
-        <w:rPr>
-          <w:lang w:val="nl-NL"/>
-        </w:rPr>
-        <w:t>Line 22-31: Als op de knop inloggen wordt geklikt, dan wordt er gecontroleerd of een veld is leeggelaten.</w:t>
-      </w:r>
-    </w:p>
-    <w:p>
-      <w:pPr>
-        <w:pStyle w:val="NoSpacing"/>
-        <w:rPr>
-          <w:lang w:val="nl-NL"/>
-        </w:rPr>
-      </w:pPr>
-      <w:r>
-        <w:rPr>
-          <w:lang w:val="nl-NL"/>
-        </w:rPr>
-        <w:t>Line 35-38: Deze query haalt alle informa</w:t>
-      </w:r>
-      <w:r>
-        <w:rPr>
-          <w:lang w:val="nl-NL"/>
-        </w:rPr>
-        <w:t>tie op uit de database die overeenkomt met het ingevulde wachtwoord.</w:t>
-      </w:r>
-    </w:p>
-    <w:p>
-      <w:pPr>
-        <w:pStyle w:val="NoSpacing"/>
-        <w:rPr>
-          <w:lang w:val="nl-NL"/>
-        </w:rPr>
-      </w:pPr>
-      <w:r>
-        <w:rPr>
-          <w:lang w:val="nl-NL"/>
-        </w:rPr>
-        <w:t>Line 39: Hier wordt de informatie uit de query in een array gezet.</w:t>
-      </w:r>
-    </w:p>
-    <w:p>
-      <w:pPr>
-        <w:pStyle w:val="NoSpacing"/>
-        <w:rPr>
-          <w:lang w:val="nl-NL"/>
-        </w:rPr>
-      </w:pPr>
-      <w:r>
-        <w:rPr>
-          <w:lang w:val="nl-NL"/>
-        </w:rPr>
-        <w:t xml:space="preserve">Line 41-48: Hier wordt het </w:t>
+        <w:t xml:space="preserve"> wachtwoord die in de database vergeleken met het wachtwoord dat bij het inloggen is ingevuld. Als deze overeenkomen, dan wordt informatie uit de query in sessies gestopt. Deze sessies zijn belangrijk voor functies die alleen toegankelijk zijn voor ingelogde gebruikers. Als de wachtwoorden overeenkomen dan wordt de gebruiker herleidt naar de </w:t>
       </w:r>
       <w:proofErr w:type="spellStart"/>
       <w:r>
         <w:rPr>
           <w:lang w:val="nl-NL"/>
         </w:rPr>
-        <w:t>gehashte</w:t>
+        <w:t>index.php</w:t>
       </w:r>
       <w:proofErr w:type="spellEnd"/>
       <w:r>
         <w:rPr>
           <w:lang w:val="nl-NL"/>
         </w:rPr>
-        <w:t xml:space="preserve"> wachtwoord die in de database vergeleken met het wachtwoord dat bij het inloggen is ingevuld. Als deze overeenkomen, dan wordt informatie uit de query in sessies gestopt. Deze sessies zijn belangrijk voor functies die alleen toegankelijk zijn voor ingelogde gebruikers. Als de wachtwoorden overeenkomen dan wordt de gebruiker herleidt naar de </w:t>
+        <w:t xml:space="preserve"> pagina, oftewel de hoofdpagina.</w:t>
+      </w:r>
+    </w:p>
+    <w:p>
+      <w:pPr>
+        <w:pStyle w:val="NoSpacing"/>
+        <w:rPr>
+          <w:lang w:val="nl-NL"/>
+        </w:rPr>
+      </w:pPr>
+      <w:r>
+        <w:rPr>
+          <w:lang w:val="nl-NL"/>
+        </w:rPr>
+        <w:t xml:space="preserve">Line </w:t>
+      </w:r>
+      <w:r>
+        <w:rPr>
+          <w:lang w:val="nl-NL"/>
+        </w:rPr>
+        <w:t>53</w:t>
+      </w:r>
+      <w:r>
+        <w:rPr>
+          <w:lang w:val="nl-NL"/>
+        </w:rPr>
+        <w:t>-</w:t>
+      </w:r>
+      <w:r>
+        <w:rPr>
+          <w:lang w:val="nl-NL"/>
+        </w:rPr>
+        <w:t>56</w:t>
+      </w:r>
+      <w:r>
+        <w:rPr>
+          <w:lang w:val="nl-NL"/>
+        </w:rPr>
+        <w:t>: Als de wachtwoorden niet overeenkomen, dan wordt aangegeven dat inloggen mislukt is.</w:t>
+      </w:r>
+    </w:p>
+    <w:p>
+      <w:pPr>
+        <w:pStyle w:val="NoSpacing"/>
+        <w:rPr>
+          <w:lang w:val="nl-NL"/>
+        </w:rPr>
+      </w:pPr>
+      <w:r>
+        <w:rPr>
+          <w:lang w:val="nl-NL"/>
+        </w:rPr>
+        <w:t xml:space="preserve">Line </w:t>
+      </w:r>
+      <w:r>
+        <w:rPr>
+          <w:lang w:val="nl-NL"/>
+        </w:rPr>
+        <w:t>72</w:t>
+      </w:r>
+      <w:r>
+        <w:rPr>
+          <w:lang w:val="nl-NL"/>
+        </w:rPr>
+        <w:t>-</w:t>
+      </w:r>
+      <w:r>
+        <w:rPr>
+          <w:lang w:val="nl-NL"/>
+        </w:rPr>
+        <w:t>74</w:t>
+      </w:r>
+      <w:r>
+        <w:rPr>
+          <w:lang w:val="nl-NL"/>
+        </w:rPr>
+        <w:t xml:space="preserve">: Hier wordt de kleur bepaald voor de error </w:t>
       </w:r>
       <w:proofErr w:type="spellStart"/>
       <w:r>
         <w:rPr>
           <w:lang w:val="nl-NL"/>
         </w:rPr>
-        <w:t>index.php</w:t>
+        <w:t>message</w:t>
       </w:r>
       <w:proofErr w:type="spellEnd"/>
       <w:r>
         <w:rPr>
           <w:lang w:val="nl-NL"/>
         </w:rPr>
-        <w:t xml:space="preserve"> pagina, oftewel de hoofdpagina.</w:t>
-      </w:r>
-    </w:p>
-    <w:p>
-      <w:pPr>
-        <w:pStyle w:val="NoSpacing"/>
-        <w:rPr>
-          <w:lang w:val="nl-NL"/>
-        </w:rPr>
-      </w:pPr>
-      <w:r>
-        <w:rPr>
-          <w:lang w:val="nl-NL"/>
-        </w:rPr>
-        <w:t>Line 49-52: Als de wachtwoorden niet overeenkomen, dan wordt aangegeven dat inloggen mislukt is.</w:t>
-      </w:r>
-    </w:p>
-    <w:p>
-      <w:pPr>
-        <w:pStyle w:val="NoSpacing"/>
-        <w:rPr>
-          <w:lang w:val="nl-NL"/>
-        </w:rPr>
-      </w:pPr>
-      <w:r>
-        <w:rPr>
-          <w:lang w:val="nl-NL"/>
-        </w:rPr>
-        <w:t xml:space="preserve">Line 64-68: Hier wordt de kleur bepaald voor de error </w:t>
-      </w:r>
-      <w:proofErr w:type="spellStart"/>
-      <w:r>
-        <w:rPr>
-          <w:lang w:val="nl-NL"/>
-        </w:rPr>
-        <w:t>message</w:t>
-      </w:r>
-      <w:proofErr w:type="spellEnd"/>
-      <w:r>
-        <w:rPr>
-          <w:lang w:val="nl-NL"/>
-        </w:rPr>
         <w:t>.</w:t>
       </w:r>
     </w:p>
@@ -1159,89 +1239,25 @@
         <w:rPr>
           <w:lang w:val="nl-NL"/>
         </w:rPr>
-        <w:t>Line 71-75: Dit is het inlogformulier. Deze informatie wordt in de bovenstaande query gebruikt om te controleren of de gebruiker bestaat en het goede wachtwoord in heeft gevuld.</w:t>
-      </w:r>
-    </w:p>
-    <w:p>
-      <w:pPr>
-        <w:pStyle w:val="NoSpacing"/>
-        <w:rPr>
-          <w:lang w:val="nl-NL"/>
-        </w:rPr>
-      </w:pPr>
-    </w:p>
-    <w:p>
-      <w:pPr>
-        <w:pStyle w:val="NoSpacing"/>
-        <w:rPr>
-          <w:b/>
-          <w:lang w:val="nl-NL"/>
-        </w:rPr>
-      </w:pPr>
-      <w:r>
-        <w:rPr>
-          <w:b/>
-          <w:lang w:val="nl-NL"/>
-        </w:rPr>
-        <w:t>Uitloggen (</w:t>
-      </w:r>
-      <w:proofErr w:type="spellStart"/>
-      <w:r>
-        <w:rPr>
-          <w:b/>
-          <w:lang w:val="nl-NL"/>
-        </w:rPr>
-        <w:t>logout.php</w:t>
-      </w:r>
-      <w:proofErr w:type="spellEnd"/>
-      <w:r>
-        <w:rPr>
-          <w:b/>
-          <w:lang w:val="nl-NL"/>
-        </w:rPr>
-        <w:t>)</w:t>
-      </w:r>
-    </w:p>
-    <w:p>
-      <w:pPr>
-        <w:pStyle w:val="NoSpacing"/>
-        <w:rPr>
-          <w:lang w:val="nl-NL"/>
-        </w:rPr>
-      </w:pPr>
-      <w:r>
-        <w:rPr>
-          <w:lang w:val="nl-NL"/>
-        </w:rPr>
-        <w:t>Line 4: Hier wordt de sessie gestart. Dit is nodig omdat we op deze pagina sessies stop gaan zetten.</w:t>
-      </w:r>
-    </w:p>
-    <w:p>
-      <w:pPr>
-        <w:pStyle w:val="NoSpacing"/>
-        <w:rPr>
-          <w:lang w:val="nl-NL"/>
-        </w:rPr>
-      </w:pPr>
-      <w:r>
-        <w:rPr>
-          <w:lang w:val="nl-NL"/>
-        </w:rPr>
-        <w:t>Line 7-9: Hier worden de sessies beëindigt die relevant zijn aan het inlog-systeem.</w:t>
-      </w:r>
-    </w:p>
-    <w:p>
-      <w:pPr>
-        <w:pStyle w:val="NoSpacing"/>
-        <w:rPr>
-          <w:lang w:val="nl-NL"/>
-        </w:rPr>
-      </w:pPr>
-      <w:r>
-        <w:rPr>
-          <w:lang w:val="nl-NL"/>
-        </w:rPr>
-        <w:t>Line 11: Zodra de benodigde sessies voor het inloggen zijn beëindigt, wordt de gebruiker herleidt naar de hoofdpagina</w:t>
+        <w:t>Line 7</w:t>
+      </w:r>
+      <w:r>
+        <w:rPr>
+          <w:lang w:val="nl-NL"/>
+        </w:rPr>
+        <w:t>8</w:t>
+      </w:r>
+      <w:r>
+        <w:rPr>
+          <w:lang w:val="nl-NL"/>
+        </w:rPr>
+        <w:t>-</w:t>
+      </w:r>
+      <w:r>
+        <w:rPr>
+          <w:lang w:val="nl-NL"/>
+        </w:rPr>
+        <w:t>82</w:t>
       </w:r>
       <w:bookmarkStart w:id="0" w:name="_GoBack"/>
       <w:bookmarkEnd w:id="0"/>
@@ -1249,7 +1265,89 @@
         <w:rPr>
           <w:lang w:val="nl-NL"/>
         </w:rPr>
-        <w:t xml:space="preserve"> (</w:t>
+        <w:t>: Dit is het inlogformulier. Deze informatie wordt in de bovenstaande query gebruikt om te controleren of de gebruiker bestaat en het goede wachtwoord in heeft gevuld.</w:t>
+      </w:r>
+    </w:p>
+    <w:p>
+      <w:pPr>
+        <w:pStyle w:val="NoSpacing"/>
+        <w:rPr>
+          <w:lang w:val="nl-NL"/>
+        </w:rPr>
+      </w:pPr>
+    </w:p>
+    <w:p>
+      <w:pPr>
+        <w:pStyle w:val="NoSpacing"/>
+        <w:rPr>
+          <w:b/>
+          <w:lang w:val="nl-NL"/>
+        </w:rPr>
+      </w:pPr>
+      <w:r>
+        <w:rPr>
+          <w:b/>
+          <w:lang w:val="nl-NL"/>
+        </w:rPr>
+        <w:t>Uitloggen (</w:t>
+      </w:r>
+      <w:proofErr w:type="spellStart"/>
+      <w:r>
+        <w:rPr>
+          <w:b/>
+          <w:lang w:val="nl-NL"/>
+        </w:rPr>
+        <w:t>logout.php</w:t>
+      </w:r>
+      <w:proofErr w:type="spellEnd"/>
+      <w:r>
+        <w:rPr>
+          <w:b/>
+          <w:lang w:val="nl-NL"/>
+        </w:rPr>
+        <w:t>)</w:t>
+      </w:r>
+    </w:p>
+    <w:p>
+      <w:pPr>
+        <w:pStyle w:val="NoSpacing"/>
+        <w:rPr>
+          <w:lang w:val="nl-NL"/>
+        </w:rPr>
+      </w:pPr>
+      <w:r>
+        <w:rPr>
+          <w:lang w:val="nl-NL"/>
+        </w:rPr>
+        <w:t>Line 4: Hier wordt de sessie gestart. Dit is nodig omdat we op deze pagina sessies stop gaan zetten.</w:t>
+      </w:r>
+    </w:p>
+    <w:p>
+      <w:pPr>
+        <w:pStyle w:val="NoSpacing"/>
+        <w:rPr>
+          <w:lang w:val="nl-NL"/>
+        </w:rPr>
+      </w:pPr>
+      <w:r>
+        <w:rPr>
+          <w:lang w:val="nl-NL"/>
+        </w:rPr>
+        <w:t>Line 7-9: Hier worden de sessies beëindigt die relevant zijn aan het inlog-systeem.</w:t>
+      </w:r>
+    </w:p>
+    <w:p>
+      <w:pPr>
+        <w:pStyle w:val="NoSpacing"/>
+        <w:rPr>
+          <w:lang w:val="nl-NL"/>
+        </w:rPr>
+      </w:pPr>
+      <w:r>
+        <w:rPr>
+          <w:lang w:val="nl-NL"/>
+        </w:rPr>
+        <w:t>Line 11: Zodra de benodigde sessies voor het inloggen zijn beëindigt, wordt de gebruiker herleidt naar de hoofdpagina (</w:t>
       </w:r>
       <w:proofErr w:type="spellStart"/>
       <w:r>

</xml_diff>

<commit_message>
Code uitleg inloggen-uitloggen-registreren + spacing code af
</commit_message>
<xml_diff>
--- a/Oplevering MkII/Functionele documentatie/Uitleg code/Code uitleg inlog-functie.docx
+++ b/Oplevering MkII/Functionele documentatie/Uitleg code/Code uitleg inlog-functie.docx
@@ -228,7 +228,31 @@
         <w:rPr>
           <w:lang w:val="nl-NL"/>
         </w:rPr>
-        <w:t xml:space="preserve">Line 17-18: Hier wordt de </w:t>
+        <w:t>Line 1</w:t>
+      </w:r>
+      <w:r>
+        <w:rPr>
+          <w:lang w:val="nl-NL"/>
+        </w:rPr>
+        <w:t>8</w:t>
+      </w:r>
+      <w:r>
+        <w:rPr>
+          <w:lang w:val="nl-NL"/>
+        </w:rPr>
+        <w:t>-1</w:t>
+      </w:r>
+      <w:r>
+        <w:rPr>
+          <w:lang w:val="nl-NL"/>
+        </w:rPr>
+        <w:t>9</w:t>
+      </w:r>
+      <w:r>
+        <w:rPr>
+          <w:lang w:val="nl-NL"/>
+        </w:rPr>
+        <w:t xml:space="preserve">: Hier wordt de </w:t>
       </w:r>
       <w:proofErr w:type="spellStart"/>
       <w:r>
@@ -518,41 +542,167 @@
         <w:rPr>
           <w:lang w:val="nl-NL"/>
         </w:rPr>
-        <w:t>Line 22-26: Hier wordt een ID aangemaakt voor de nieuwe klant. Om zeker te weten dat er altijd een nieuw en ongebruikt ID wordt gegeven aan de gebruiker zoeken we het hoogste ID-nummer in de database en doen er één bij op. Dit Unieke ID wordt later in de database gezet.</w:t>
-      </w:r>
-    </w:p>
-    <w:p>
-      <w:pPr>
-        <w:pStyle w:val="NoSpacing"/>
-        <w:rPr>
-          <w:lang w:val="nl-NL"/>
-        </w:rPr>
-      </w:pPr>
-      <w:r>
-        <w:rPr>
-          <w:lang w:val="nl-NL"/>
-        </w:rPr>
-        <w:t>Line 28: Als op de knop registreren gedrukt wordt, dan wordt de onderstaande code uitgevoerd.</w:t>
-      </w:r>
-    </w:p>
-    <w:p>
-      <w:pPr>
-        <w:pStyle w:val="NoSpacing"/>
-        <w:rPr>
-          <w:lang w:val="nl-NL"/>
-        </w:rPr>
-      </w:pPr>
-      <w:r>
-        <w:rPr>
-          <w:lang w:val="nl-NL"/>
-        </w:rPr>
-        <w:t xml:space="preserve">Line 29: Hier wordt gekeken of de twee wachtwoorden die ingevoerd zijn hetzelfde zijn, als dit niet het geval is dan krijgt de gebruiker een error </w:t>
+        <w:t>Line 2</w:t>
+      </w:r>
+      <w:r>
+        <w:rPr>
+          <w:lang w:val="nl-NL"/>
+        </w:rPr>
+        <w:t>2</w:t>
+      </w:r>
+      <w:r>
+        <w:rPr>
+          <w:lang w:val="nl-NL"/>
+        </w:rPr>
+        <w:t>-2</w:t>
+      </w:r>
+      <w:r>
+        <w:rPr>
+          <w:lang w:val="nl-NL"/>
+        </w:rPr>
+        <w:t>6</w:t>
+      </w:r>
+      <w:r>
+        <w:rPr>
+          <w:lang w:val="nl-NL"/>
+        </w:rPr>
+        <w:t>: Hier wordt een ID aangemaakt voor de nieuwe klant. Om zeker te weten dat er altijd een nieuw en ongebruikt ID wordt gegeven aan de gebruiker zoeken we het hoogste ID-nummer in de database en doen er één bij op. Dit Unieke ID wordt later in de database gezet.</w:t>
+      </w:r>
+    </w:p>
+    <w:p>
+      <w:pPr>
+        <w:pStyle w:val="NoSpacing"/>
+        <w:rPr>
+          <w:lang w:val="nl-NL"/>
+        </w:rPr>
+      </w:pPr>
+      <w:r>
+        <w:rPr>
+          <w:lang w:val="nl-NL"/>
+        </w:rPr>
+        <w:t xml:space="preserve">Line </w:t>
+      </w:r>
+      <w:r>
+        <w:rPr>
+          <w:lang w:val="nl-NL"/>
+        </w:rPr>
+        <w:t>28</w:t>
+      </w:r>
+      <w:r>
+        <w:rPr>
+          <w:lang w:val="nl-NL"/>
+        </w:rPr>
+        <w:t>: Dit vult de variabele $</w:t>
       </w:r>
       <w:proofErr w:type="spellStart"/>
       <w:r>
         <w:rPr>
           <w:lang w:val="nl-NL"/>
         </w:rPr>
+        <w:t>errMsg</w:t>
+      </w:r>
+      <w:proofErr w:type="spellEnd"/>
+      <w:r>
+        <w:rPr>
+          <w:lang w:val="nl-NL"/>
+        </w:rPr>
+        <w:t>. Later in de code wordt gecontroleerd of deze bestaat om iets uit te voeren.</w:t>
+      </w:r>
+    </w:p>
+    <w:p>
+      <w:pPr>
+        <w:pStyle w:val="NoSpacing"/>
+        <w:rPr>
+          <w:lang w:val="nl-NL"/>
+        </w:rPr>
+      </w:pPr>
+      <w:r>
+        <w:rPr>
+          <w:lang w:val="nl-NL"/>
+        </w:rPr>
+        <w:t>Line 3</w:t>
+      </w:r>
+      <w:r>
+        <w:rPr>
+          <w:lang w:val="nl-NL"/>
+        </w:rPr>
+        <w:t>0</w:t>
+      </w:r>
+      <w:r>
+        <w:rPr>
+          <w:lang w:val="nl-NL"/>
+        </w:rPr>
+        <w:t>: Hier wordt de datum gecreëerd die later in de database gezet wordt als datum account creatie.</w:t>
+      </w:r>
+    </w:p>
+    <w:p>
+      <w:pPr>
+        <w:pStyle w:val="NoSpacing"/>
+        <w:rPr>
+          <w:lang w:val="nl-NL"/>
+        </w:rPr>
+      </w:pPr>
+      <w:r>
+        <w:rPr>
+          <w:lang w:val="nl-NL"/>
+        </w:rPr>
+        <w:t xml:space="preserve">Line </w:t>
+      </w:r>
+      <w:r>
+        <w:rPr>
+          <w:lang w:val="nl-NL"/>
+        </w:rPr>
+        <w:t>3</w:t>
+      </w:r>
+      <w:r>
+        <w:rPr>
+          <w:lang w:val="nl-NL"/>
+        </w:rPr>
+        <w:t>3</w:t>
+      </w:r>
+      <w:r>
+        <w:rPr>
+          <w:lang w:val="nl-NL"/>
+        </w:rPr>
+        <w:t>: Als op de knop registreren gedrukt wordt, dan wordt de onderstaande code uitgevoerd.</w:t>
+      </w:r>
+    </w:p>
+    <w:p>
+      <w:pPr>
+        <w:pStyle w:val="NoSpacing"/>
+        <w:rPr>
+          <w:lang w:val="nl-NL"/>
+        </w:rPr>
+      </w:pPr>
+      <w:r>
+        <w:rPr>
+          <w:lang w:val="nl-NL"/>
+        </w:rPr>
+        <w:t xml:space="preserve">Line </w:t>
+      </w:r>
+      <w:r>
+        <w:rPr>
+          <w:lang w:val="nl-NL"/>
+        </w:rPr>
+        <w:t>3</w:t>
+      </w:r>
+      <w:r>
+        <w:rPr>
+          <w:lang w:val="nl-NL"/>
+        </w:rPr>
+        <w:t>4</w:t>
+      </w:r>
+      <w:r>
+        <w:rPr>
+          <w:lang w:val="nl-NL"/>
+        </w:rPr>
+        <w:t xml:space="preserve">: Hier wordt gekeken of de twee wachtwoorden die ingevoerd zijn hetzelfde zijn, als dit niet het geval is dan krijgt de gebruiker een error </w:t>
+      </w:r>
+      <w:proofErr w:type="spellStart"/>
+      <w:r>
+        <w:rPr>
+          <w:lang w:val="nl-NL"/>
+        </w:rPr>
         <w:t>message</w:t>
       </w:r>
       <w:proofErr w:type="spellEnd"/>
@@ -570,11 +720,44 @@
           <w:lang w:val="nl-NL"/>
         </w:rPr>
       </w:pPr>
-      <w:r>
-        <w:rPr>
-          <w:lang w:val="nl-NL"/>
-        </w:rPr>
-        <w:t xml:space="preserve">Line 31-43: De ingevoerde informatie wordt in een variabele gezet. Ook wordt het wachtwoord </w:t>
+    </w:p>
+    <w:p>
+      <w:pPr>
+        <w:pStyle w:val="NoSpacing"/>
+        <w:rPr>
+          <w:lang w:val="nl-NL"/>
+        </w:rPr>
+      </w:pPr>
+      <w:r>
+        <w:rPr>
+          <w:lang w:val="nl-NL"/>
+        </w:rPr>
+        <w:lastRenderedPageBreak/>
+        <w:t xml:space="preserve">Line </w:t>
+      </w:r>
+      <w:r>
+        <w:rPr>
+          <w:lang w:val="nl-NL"/>
+        </w:rPr>
+        <w:t>36</w:t>
+      </w:r>
+      <w:r>
+        <w:rPr>
+          <w:lang w:val="nl-NL"/>
+        </w:rPr>
+        <w:t>-</w:t>
+      </w:r>
+      <w:r>
+        <w:rPr>
+          <w:lang w:val="nl-NL"/>
+        </w:rPr>
+        <w:t>49</w:t>
+      </w:r>
+      <w:r>
+        <w:rPr>
+          <w:lang w:val="nl-NL"/>
+        </w:rPr>
+        <w:t xml:space="preserve">: De ingevoerde informatie wordt in een variabele gezet. Ook wordt het wachtwoord </w:t>
       </w:r>
       <w:proofErr w:type="spellStart"/>
       <w:r>
@@ -602,7 +785,1001 @@
         <w:rPr>
           <w:lang w:val="nl-NL"/>
         </w:rPr>
-        <w:t>Line 45-56: Als de verplichte velden zijn leeggelaten, dan wordt een foutmelding weergeven en de ingevoerde informatie wordt niet in de database gezet. Dit kan pas wanneer alle verplichte velden zijn ingevuld.</w:t>
+        <w:t xml:space="preserve">Line </w:t>
+      </w:r>
+      <w:r>
+        <w:rPr>
+          <w:lang w:val="nl-NL"/>
+        </w:rPr>
+        <w:t>52</w:t>
+      </w:r>
+      <w:r>
+        <w:rPr>
+          <w:lang w:val="nl-NL"/>
+        </w:rPr>
+        <w:t>-</w:t>
+      </w:r>
+      <w:r>
+        <w:rPr>
+          <w:lang w:val="nl-NL"/>
+        </w:rPr>
+        <w:t>56</w:t>
+      </w:r>
+      <w:r>
+        <w:rPr>
+          <w:lang w:val="nl-NL"/>
+        </w:rPr>
+        <w:t xml:space="preserve">: </w:t>
+      </w:r>
+      <w:r>
+        <w:rPr>
+          <w:lang w:val="nl-NL"/>
+        </w:rPr>
+        <w:t xml:space="preserve">Wanneer de gebruiker aangeeft in welke stad hij/zij woont, dan wordt het in de database gezet. Maar als de stad niet bestaat, dan wordt hier het unieke </w:t>
+      </w:r>
+      <w:proofErr w:type="spellStart"/>
+      <w:r>
+        <w:rPr>
+          <w:lang w:val="nl-NL"/>
+        </w:rPr>
+        <w:t>stadsID</w:t>
+      </w:r>
+      <w:proofErr w:type="spellEnd"/>
+      <w:r>
+        <w:rPr>
+          <w:lang w:val="nl-NL"/>
+        </w:rPr>
+        <w:t xml:space="preserve"> aangemaakt om later in de database ‘</w:t>
+      </w:r>
+      <w:proofErr w:type="spellStart"/>
+      <w:r>
+        <w:rPr>
+          <w:lang w:val="nl-NL"/>
+        </w:rPr>
+        <w:t>cities</w:t>
+      </w:r>
+      <w:proofErr w:type="spellEnd"/>
+      <w:r>
+        <w:rPr>
+          <w:lang w:val="nl-NL"/>
+        </w:rPr>
+        <w:t>’ te zetten.</w:t>
+      </w:r>
+    </w:p>
+    <w:p>
+      <w:pPr>
+        <w:pStyle w:val="NoSpacing"/>
+        <w:rPr>
+          <w:lang w:val="nl-NL"/>
+        </w:rPr>
+      </w:pPr>
+      <w:r>
+        <w:rPr>
+          <w:lang w:val="nl-NL"/>
+        </w:rPr>
+        <w:t xml:space="preserve">Line </w:t>
+      </w:r>
+      <w:r>
+        <w:rPr>
+          <w:lang w:val="nl-NL"/>
+        </w:rPr>
+        <w:t>6</w:t>
+      </w:r>
+      <w:r>
+        <w:rPr>
+          <w:lang w:val="nl-NL"/>
+        </w:rPr>
+        <w:t>1</w:t>
+      </w:r>
+      <w:r>
+        <w:rPr>
+          <w:lang w:val="nl-NL"/>
+        </w:rPr>
+        <w:t>-6</w:t>
+      </w:r>
+      <w:r>
+        <w:rPr>
+          <w:lang w:val="nl-NL"/>
+        </w:rPr>
+        <w:t>5</w:t>
+      </w:r>
+      <w:r>
+        <w:rPr>
+          <w:lang w:val="nl-NL"/>
+        </w:rPr>
+        <w:t>:</w:t>
+      </w:r>
+      <w:r>
+        <w:rPr>
+          <w:lang w:val="nl-NL"/>
+        </w:rPr>
+        <w:t xml:space="preserve"> </w:t>
+      </w:r>
+      <w:r>
+        <w:rPr>
+          <w:lang w:val="nl-NL"/>
+        </w:rPr>
+        <w:t>Hier wordt gekeken of de stad die is ingevoerd is in de tabel ‘</w:t>
+      </w:r>
+      <w:proofErr w:type="spellStart"/>
+      <w:r>
+        <w:rPr>
+          <w:lang w:val="nl-NL"/>
+        </w:rPr>
+        <w:t>cities</w:t>
+      </w:r>
+      <w:proofErr w:type="spellEnd"/>
+      <w:r>
+        <w:rPr>
+          <w:lang w:val="nl-NL"/>
+        </w:rPr>
+        <w:t>’ staat. 0 betekent dat de stad niet in de database staat. 1 betekent dat er wel een stad in de database staat.</w:t>
+      </w:r>
+    </w:p>
+    <w:p>
+      <w:pPr>
+        <w:pStyle w:val="NoSpacing"/>
+        <w:rPr>
+          <w:lang w:val="nl-NL"/>
+        </w:rPr>
+      </w:pPr>
+      <w:r>
+        <w:rPr>
+          <w:lang w:val="nl-NL"/>
+        </w:rPr>
+        <w:t xml:space="preserve">Line </w:t>
+      </w:r>
+      <w:r>
+        <w:rPr>
+          <w:lang w:val="nl-NL"/>
+        </w:rPr>
+        <w:t>7</w:t>
+      </w:r>
+      <w:r>
+        <w:rPr>
+          <w:lang w:val="nl-NL"/>
+        </w:rPr>
+        <w:t>0</w:t>
+      </w:r>
+      <w:r>
+        <w:rPr>
+          <w:lang w:val="nl-NL"/>
+        </w:rPr>
+        <w:t>-7</w:t>
+      </w:r>
+      <w:r>
+        <w:rPr>
+          <w:lang w:val="nl-NL"/>
+        </w:rPr>
+        <w:t>5</w:t>
+      </w:r>
+      <w:r>
+        <w:rPr>
+          <w:lang w:val="nl-NL"/>
+        </w:rPr>
+        <w:t>: Sinds het emailadres in de</w:t>
+      </w:r>
+      <w:r>
+        <w:rPr>
+          <w:lang w:val="nl-NL"/>
+        </w:rPr>
+        <w:t xml:space="preserve"> </w:t>
+      </w:r>
+      <w:proofErr w:type="spellStart"/>
+      <w:r>
+        <w:rPr>
+          <w:lang w:val="nl-NL"/>
+        </w:rPr>
+        <w:t>people</w:t>
+      </w:r>
+      <w:proofErr w:type="spellEnd"/>
+      <w:r>
+        <w:rPr>
+          <w:lang w:val="nl-NL"/>
+        </w:rPr>
+        <w:t xml:space="preserve">-tabel de primary-key is, moeten we kijken of het ingevoerde email-adres in de tabel staat. </w:t>
+      </w:r>
+      <w:r>
+        <w:rPr>
+          <w:lang w:val="nl-NL"/>
+        </w:rPr>
+        <w:t>0 betekent dat het email niet bestaat. 1 betekent dat het email-adres al in de database zit.</w:t>
+      </w:r>
+    </w:p>
+    <w:p>
+      <w:pPr>
+        <w:pStyle w:val="NoSpacing"/>
+        <w:rPr>
+          <w:lang w:val="nl-NL"/>
+        </w:rPr>
+      </w:pPr>
+      <w:r>
+        <w:rPr>
+          <w:lang w:val="nl-NL"/>
+        </w:rPr>
+        <w:t>Line</w:t>
+      </w:r>
+      <w:r>
+        <w:rPr>
+          <w:lang w:val="nl-NL"/>
+        </w:rPr>
+        <w:t xml:space="preserve"> </w:t>
+      </w:r>
+      <w:r>
+        <w:rPr>
+          <w:lang w:val="nl-NL"/>
+        </w:rPr>
+        <w:t>78</w:t>
+      </w:r>
+      <w:r>
+        <w:rPr>
+          <w:lang w:val="nl-NL"/>
+        </w:rPr>
+        <w:t xml:space="preserve">: Eerst wordt gekeken of het ingevulde email-adres bestaat. Als dit het geval is, wordt vervolgens gekeken of de ingevulde stad bestaat. Als dit het geval is dan </w:t>
+      </w:r>
+      <w:r>
+        <w:rPr>
+          <w:lang w:val="nl-NL"/>
+        </w:rPr>
+        <w:t xml:space="preserve">wordt de onderstaande code uitgevoerd. Als dit niet het geval is, dan wordt een error </w:t>
+      </w:r>
+      <w:proofErr w:type="spellStart"/>
+      <w:r>
+        <w:rPr>
+          <w:lang w:val="nl-NL"/>
+        </w:rPr>
+        <w:t>message</w:t>
+      </w:r>
+      <w:proofErr w:type="spellEnd"/>
+      <w:r>
+        <w:rPr>
+          <w:lang w:val="nl-NL"/>
+        </w:rPr>
+        <w:t xml:space="preserve"> weergeven die de gebruiker verteld dat het emailadres als is geregistreerd.</w:t>
+      </w:r>
+    </w:p>
+    <w:p>
+      <w:pPr>
+        <w:pStyle w:val="NoSpacing"/>
+        <w:rPr>
+          <w:lang w:val="nl-NL"/>
+        </w:rPr>
+      </w:pPr>
+      <w:r>
+        <w:rPr>
+          <w:lang w:val="nl-NL"/>
+        </w:rPr>
+        <w:t xml:space="preserve">Line </w:t>
+      </w:r>
+      <w:r>
+        <w:rPr>
+          <w:lang w:val="nl-NL"/>
+        </w:rPr>
+        <w:t>80</w:t>
+      </w:r>
+      <w:r>
+        <w:rPr>
+          <w:lang w:val="nl-NL"/>
+        </w:rPr>
+        <w:t>: Als de stad die ingevoerd niet bestaat, dan wordt deze ook in de database gezet</w:t>
+      </w:r>
+      <w:r>
+        <w:rPr>
+          <w:lang w:val="nl-NL"/>
+        </w:rPr>
+        <w:t>. O</w:t>
+      </w:r>
+      <w:r>
+        <w:rPr>
+          <w:lang w:val="nl-NL"/>
+        </w:rPr>
+        <w:t xml:space="preserve">p line </w:t>
+      </w:r>
+      <w:r>
+        <w:rPr>
+          <w:lang w:val="nl-NL"/>
+        </w:rPr>
+        <w:t>22-26</w:t>
+      </w:r>
+      <w:r>
+        <w:rPr>
+          <w:lang w:val="nl-NL"/>
+        </w:rPr>
+        <w:t xml:space="preserve"> wordt voor deze nieuwe stad een ID aangemaakt. Als de stad al in de database staat, dan wordt het ID van de stad die is ingevoerd door de gebruiker opgehaald en in de customer tabel gezet.</w:t>
+      </w:r>
+    </w:p>
+    <w:p>
+      <w:pPr>
+        <w:pStyle w:val="NoSpacing"/>
+        <w:rPr>
+          <w:lang w:val="nl-NL"/>
+        </w:rPr>
+      </w:pPr>
+      <w:r>
+        <w:rPr>
+          <w:lang w:val="nl-NL"/>
+        </w:rPr>
+        <w:t xml:space="preserve">Line </w:t>
+      </w:r>
+      <w:r>
+        <w:rPr>
+          <w:lang w:val="nl-NL"/>
+        </w:rPr>
+        <w:t>83</w:t>
+      </w:r>
+      <w:r>
+        <w:rPr>
+          <w:lang w:val="nl-NL"/>
+        </w:rPr>
+        <w:t>-</w:t>
+      </w:r>
+      <w:r>
+        <w:rPr>
+          <w:lang w:val="nl-NL"/>
+        </w:rPr>
+        <w:t>84</w:t>
+      </w:r>
+      <w:r>
+        <w:rPr>
+          <w:lang w:val="nl-NL"/>
+        </w:rPr>
+        <w:t xml:space="preserve"> &amp; 9</w:t>
+      </w:r>
+      <w:r>
+        <w:rPr>
+          <w:lang w:val="nl-NL"/>
+        </w:rPr>
+        <w:t>1</w:t>
+      </w:r>
+      <w:r>
+        <w:rPr>
+          <w:lang w:val="nl-NL"/>
+        </w:rPr>
+        <w:t>-9</w:t>
+      </w:r>
+      <w:r>
+        <w:rPr>
+          <w:lang w:val="nl-NL"/>
+        </w:rPr>
+        <w:t>2</w:t>
+      </w:r>
+      <w:r>
+        <w:rPr>
+          <w:lang w:val="nl-NL"/>
+        </w:rPr>
+        <w:t>: Hier wordt de stad ingevoerd door de gebruiker in de database gezet.</w:t>
+      </w:r>
+    </w:p>
+    <w:p>
+      <w:pPr>
+        <w:pStyle w:val="NoSpacing"/>
+        <w:rPr>
+          <w:lang w:val="nl-NL"/>
+        </w:rPr>
+      </w:pPr>
+      <w:r>
+        <w:rPr>
+          <w:lang w:val="nl-NL"/>
+        </w:rPr>
+        <w:t xml:space="preserve">Line </w:t>
+      </w:r>
+      <w:r>
+        <w:rPr>
+          <w:lang w:val="nl-NL"/>
+        </w:rPr>
+        <w:t>86-87</w:t>
+      </w:r>
+      <w:r>
+        <w:rPr>
+          <w:lang w:val="nl-NL"/>
+        </w:rPr>
+        <w:t xml:space="preserve"> &amp; </w:t>
+      </w:r>
+      <w:r>
+        <w:rPr>
+          <w:lang w:val="nl-NL"/>
+        </w:rPr>
+        <w:t>93-94</w:t>
+      </w:r>
+      <w:r>
+        <w:rPr>
+          <w:lang w:val="nl-NL"/>
+        </w:rPr>
+        <w:t>: Hier wordt informatie ingevoerd door de gebruiker in de database gezet.</w:t>
+      </w:r>
+    </w:p>
+    <w:p>
+      <w:pPr>
+        <w:pStyle w:val="NoSpacing"/>
+        <w:rPr>
+          <w:lang w:val="nl-NL"/>
+        </w:rPr>
+      </w:pPr>
+      <w:r>
+        <w:rPr>
+          <w:lang w:val="nl-NL"/>
+        </w:rPr>
+        <w:t xml:space="preserve">Line </w:t>
+      </w:r>
+      <w:r>
+        <w:rPr>
+          <w:lang w:val="nl-NL"/>
+        </w:rPr>
+        <w:t xml:space="preserve">89-90 </w:t>
+      </w:r>
+      <w:r>
+        <w:rPr>
+          <w:lang w:val="nl-NL"/>
+        </w:rPr>
+        <w:t xml:space="preserve">&amp; </w:t>
+      </w:r>
+      <w:r>
+        <w:rPr>
+          <w:lang w:val="nl-NL"/>
+        </w:rPr>
+        <w:t>95-96</w:t>
+      </w:r>
+      <w:r>
+        <w:rPr>
+          <w:lang w:val="nl-NL"/>
+        </w:rPr>
+        <w:t>: Hier wordt informatie ingevoerd door de gebruiker in de database gezet.</w:t>
+      </w:r>
+    </w:p>
+    <w:p>
+      <w:pPr>
+        <w:pStyle w:val="NoSpacing"/>
+        <w:rPr>
+          <w:lang w:val="nl-NL"/>
+        </w:rPr>
+      </w:pPr>
+      <w:r>
+        <w:rPr>
+          <w:lang w:val="nl-NL"/>
+        </w:rPr>
+        <w:t xml:space="preserve">Line </w:t>
+      </w:r>
+      <w:r>
+        <w:rPr>
+          <w:lang w:val="nl-NL"/>
+        </w:rPr>
+        <w:t>99</w:t>
+      </w:r>
+      <w:r>
+        <w:rPr>
+          <w:lang w:val="nl-NL"/>
+        </w:rPr>
+        <w:t>: Wanneer alle informatie in de tabellen is gezet, wordt de header aangepast om te laten zien dat succesvol is geregistreerd. Later op line 143 wordt dit gecontroleerd.</w:t>
+      </w:r>
+    </w:p>
+    <w:p>
+      <w:pPr>
+        <w:pStyle w:val="NoSpacing"/>
+        <w:rPr>
+          <w:lang w:val="nl-NL"/>
+        </w:rPr>
+      </w:pPr>
+      <w:r>
+        <w:rPr>
+          <w:lang w:val="nl-NL"/>
+        </w:rPr>
+        <w:t>Line1</w:t>
+      </w:r>
+      <w:r>
+        <w:rPr>
+          <w:lang w:val="nl-NL"/>
+        </w:rPr>
+        <w:t>01</w:t>
+      </w:r>
+      <w:r>
+        <w:rPr>
+          <w:lang w:val="nl-NL"/>
+        </w:rPr>
+        <w:t>-1</w:t>
+      </w:r>
+      <w:r>
+        <w:rPr>
+          <w:lang w:val="nl-NL"/>
+        </w:rPr>
+        <w:t>02</w:t>
+      </w:r>
+      <w:r>
+        <w:rPr>
+          <w:lang w:val="nl-NL"/>
+        </w:rPr>
+        <w:t xml:space="preserve">: Als er een fout optreedt met de query, dan wordt een </w:t>
+      </w:r>
+      <w:proofErr w:type="spellStart"/>
+      <w:r>
+        <w:rPr>
+          <w:lang w:val="nl-NL"/>
+        </w:rPr>
+        <w:t>errormessage</w:t>
+      </w:r>
+      <w:proofErr w:type="spellEnd"/>
+      <w:r>
+        <w:rPr>
+          <w:lang w:val="nl-NL"/>
+        </w:rPr>
+        <w:t xml:space="preserve"> weergeven.</w:t>
+      </w:r>
+    </w:p>
+    <w:p>
+      <w:pPr>
+        <w:pStyle w:val="NoSpacing"/>
+        <w:rPr>
+          <w:lang w:val="nl-NL"/>
+        </w:rPr>
+      </w:pPr>
+    </w:p>
+    <w:p>
+      <w:pPr>
+        <w:pStyle w:val="NoSpacing"/>
+        <w:rPr>
+          <w:lang w:val="nl-NL"/>
+        </w:rPr>
+      </w:pPr>
+      <w:r>
+        <w:rPr>
+          <w:lang w:val="nl-NL"/>
+        </w:rPr>
+        <w:t>Line 104: Hier begint de else statement waar wordt gecontroleerd of de ingevoerde stad al in de database staat. Als deze stad al in de database staat dan hoeft deze ook niet in de database gezet worden. Wel wordt het ID van de ingevoerde stad opgehaald op line 106-110.</w:t>
+      </w:r>
+    </w:p>
+    <w:p>
+      <w:pPr>
+        <w:pStyle w:val="NoSpacing"/>
+        <w:rPr>
+          <w:lang w:val="nl-NL"/>
+        </w:rPr>
+      </w:pPr>
+      <w:r>
+        <w:rPr>
+          <w:lang w:val="nl-NL"/>
+        </w:rPr>
+        <w:t xml:space="preserve">Line 106-110: Hier wordt het ID van de ingevoerde stad uit de database opgehaald. Dit ID wordt later in de code op line </w:t>
+      </w:r>
+      <w:r>
+        <w:rPr>
+          <w:lang w:val="nl-NL"/>
+        </w:rPr>
+        <w:t>112 &amp; 115-116 in de customer tabel gezet.</w:t>
+      </w:r>
+    </w:p>
+    <w:p>
+      <w:pPr>
+        <w:pStyle w:val="NoSpacing"/>
+        <w:rPr>
+          <w:lang w:val="nl-NL"/>
+        </w:rPr>
+      </w:pPr>
+      <w:r>
+        <w:rPr>
+          <w:lang w:val="nl-NL"/>
+        </w:rPr>
+        <w:t>Line 112 &amp; 115-116: Hier wordt net als in de if-statement de ingevoerde informatie in de tabel gezet.</w:t>
+      </w:r>
+    </w:p>
+    <w:p>
+      <w:pPr>
+        <w:pStyle w:val="NoSpacing"/>
+        <w:rPr>
+          <w:lang w:val="nl-NL"/>
+        </w:rPr>
+      </w:pPr>
+      <w:r>
+        <w:rPr>
+          <w:lang w:val="nl-NL"/>
+        </w:rPr>
+        <w:t>Line 113 &amp; 117-118: Hier wordt net als in de if-statement de ingevoerde informatie in de tabel gezet.</w:t>
+      </w:r>
+    </w:p>
+    <w:p>
+      <w:pPr>
+        <w:pStyle w:val="NoSpacing"/>
+        <w:rPr>
+          <w:lang w:val="nl-NL"/>
+        </w:rPr>
+      </w:pPr>
+      <w:r>
+        <w:rPr>
+          <w:lang w:val="nl-NL"/>
+        </w:rPr>
+        <w:t>Line 121: De header wordt aangepast om later te conformeren dat de informatie in de tabel is gezet.</w:t>
+      </w:r>
+    </w:p>
+    <w:p>
+      <w:pPr>
+        <w:pStyle w:val="NoSpacing"/>
+        <w:rPr>
+          <w:lang w:val="nl-NL"/>
+        </w:rPr>
+      </w:pPr>
+      <w:r>
+        <w:rPr>
+          <w:lang w:val="nl-NL"/>
+        </w:rPr>
+        <w:t xml:space="preserve">Line 123-124: Als er een fout optreedt met de query dan wordt een </w:t>
+      </w:r>
+      <w:proofErr w:type="spellStart"/>
+      <w:r>
+        <w:rPr>
+          <w:lang w:val="nl-NL"/>
+        </w:rPr>
+        <w:t>errormessage</w:t>
+      </w:r>
+      <w:proofErr w:type="spellEnd"/>
+      <w:r>
+        <w:rPr>
+          <w:lang w:val="nl-NL"/>
+        </w:rPr>
+        <w:t xml:space="preserve"> weergeven.</w:t>
+      </w:r>
+    </w:p>
+    <w:p>
+      <w:pPr>
+        <w:pStyle w:val="NoSpacing"/>
+        <w:rPr>
+          <w:lang w:val="nl-NL"/>
+        </w:rPr>
+      </w:pPr>
+      <w:r>
+        <w:rPr>
+          <w:lang w:val="nl-NL"/>
+        </w:rPr>
+        <w:t>Line 127</w:t>
+      </w:r>
+      <w:r>
+        <w:rPr>
+          <w:lang w:val="nl-NL"/>
+        </w:rPr>
+        <w:t>-130</w:t>
+      </w:r>
+      <w:r>
+        <w:rPr>
+          <w:lang w:val="nl-NL"/>
+        </w:rPr>
+        <w:t xml:space="preserve">: Als het emailadres al </w:t>
+      </w:r>
+      <w:r>
+        <w:rPr>
+          <w:lang w:val="nl-NL"/>
+        </w:rPr>
+        <w:t>is geregistreerd, dan wordt een melding weergeven dat het emailadres al is geregistreerd.</w:t>
+      </w:r>
+    </w:p>
+    <w:p>
+      <w:pPr>
+        <w:pStyle w:val="NoSpacing"/>
+        <w:rPr>
+          <w:lang w:val="nl-NL"/>
+        </w:rPr>
+      </w:pPr>
+      <w:r>
+        <w:rPr>
+          <w:lang w:val="nl-NL"/>
+        </w:rPr>
+        <w:t xml:space="preserve">Line 132-135: Als het emailadres al </w:t>
+      </w:r>
+      <w:r>
+        <w:rPr>
+          <w:lang w:val="nl-NL"/>
+        </w:rPr>
+        <w:t>is geregistreerd, dan wordt dit vermeld.</w:t>
+      </w:r>
+    </w:p>
+    <w:p>
+      <w:pPr>
+        <w:pStyle w:val="NoSpacing"/>
+        <w:rPr>
+          <w:lang w:val="nl-NL"/>
+        </w:rPr>
+      </w:pPr>
+      <w:r>
+        <w:rPr>
+          <w:lang w:val="nl-NL"/>
+        </w:rPr>
+        <w:t>Line 136: hier wordt de allereerste if-statement afgesloten.</w:t>
+      </w:r>
+    </w:p>
+    <w:p>
+      <w:pPr>
+        <w:pStyle w:val="NoSpacing"/>
+        <w:rPr>
+          <w:lang w:val="nl-NL"/>
+        </w:rPr>
+      </w:pPr>
+      <w:r>
+        <w:rPr>
+          <w:lang w:val="nl-NL"/>
+        </w:rPr>
+        <w:t>Line 139-141: Als de header is aangepast naar ‘</w:t>
+      </w:r>
+      <w:proofErr w:type="spellStart"/>
+      <w:r>
+        <w:rPr>
+          <w:lang w:val="nl-NL"/>
+        </w:rPr>
+        <w:t>joined</w:t>
+      </w:r>
+      <w:proofErr w:type="spellEnd"/>
+      <w:r>
+        <w:rPr>
+          <w:lang w:val="nl-NL"/>
+        </w:rPr>
+        <w:t>’, dan komt er een knop te staan die leidt naar de loginpagina.</w:t>
+      </w:r>
+    </w:p>
+    <w:p>
+      <w:pPr>
+        <w:pStyle w:val="NoSpacing"/>
+        <w:rPr>
+          <w:lang w:val="nl-NL"/>
+        </w:rPr>
+      </w:pPr>
+      <w:r>
+        <w:rPr>
+          <w:lang w:val="nl-NL"/>
+        </w:rPr>
+        <w:t xml:space="preserve">Line 150-152: Hier wordt de kleur van de </w:t>
+      </w:r>
+      <w:proofErr w:type="spellStart"/>
+      <w:r>
+        <w:rPr>
+          <w:lang w:val="nl-NL"/>
+        </w:rPr>
+        <w:t>errMsg</w:t>
+      </w:r>
+      <w:proofErr w:type="spellEnd"/>
+      <w:r>
+        <w:rPr>
+          <w:lang w:val="nl-NL"/>
+        </w:rPr>
+        <w:t xml:space="preserve"> gedefinieerd.</w:t>
+      </w:r>
+    </w:p>
+    <w:p>
+      <w:pPr>
+        <w:pStyle w:val="NoSpacing"/>
+        <w:rPr>
+          <w:lang w:val="nl-NL"/>
+        </w:rPr>
+      </w:pPr>
+      <w:r>
+        <w:rPr>
+          <w:lang w:val="nl-NL"/>
+        </w:rPr>
+        <w:t xml:space="preserve">Line 156-188: Dit is het invulformulier voor het registreren. </w:t>
+      </w:r>
+    </w:p>
+    <w:p>
+      <w:pPr>
+        <w:pStyle w:val="NoSpacing"/>
+        <w:rPr>
+          <w:lang w:val="nl-NL"/>
+        </w:rPr>
+      </w:pPr>
+    </w:p>
+    <w:p>
+      <w:pPr>
+        <w:pStyle w:val="NoSpacing"/>
+        <w:rPr>
+          <w:lang w:val="nl-NL"/>
+        </w:rPr>
+      </w:pPr>
+    </w:p>
+    <w:p>
+      <w:pPr>
+        <w:pStyle w:val="NoSpacing"/>
+        <w:rPr>
+          <w:b/>
+          <w:lang w:val="nl-NL"/>
+        </w:rPr>
+      </w:pPr>
+      <w:r>
+        <w:rPr>
+          <w:b/>
+          <w:lang w:val="nl-NL"/>
+        </w:rPr>
+        <w:t>Inloggen (</w:t>
+      </w:r>
+      <w:proofErr w:type="spellStart"/>
+      <w:r>
+        <w:rPr>
+          <w:b/>
+          <w:lang w:val="nl-NL"/>
+        </w:rPr>
+        <w:t>LoginMain.php</w:t>
+      </w:r>
+      <w:proofErr w:type="spellEnd"/>
+      <w:r>
+        <w:rPr>
+          <w:b/>
+          <w:lang w:val="nl-NL"/>
+        </w:rPr>
+        <w:t>)</w:t>
+      </w:r>
+    </w:p>
+    <w:p>
+      <w:pPr>
+        <w:pStyle w:val="NoSpacing"/>
+        <w:rPr>
+          <w:lang w:val="nl-NL"/>
+        </w:rPr>
+      </w:pPr>
+      <w:r>
+        <w:rPr>
+          <w:lang w:val="nl-NL"/>
+        </w:rPr>
+        <w:t>Line 1</w:t>
+      </w:r>
+      <w:r>
+        <w:rPr>
+          <w:lang w:val="nl-NL"/>
+        </w:rPr>
+        <w:t>8</w:t>
+      </w:r>
+      <w:r>
+        <w:rPr>
+          <w:lang w:val="nl-NL"/>
+        </w:rPr>
+        <w:t>-2</w:t>
+      </w:r>
+      <w:r>
+        <w:rPr>
+          <w:lang w:val="nl-NL"/>
+        </w:rPr>
+        <w:t>0</w:t>
+      </w:r>
+      <w:r>
+        <w:rPr>
+          <w:lang w:val="nl-NL"/>
+        </w:rPr>
+        <w:t xml:space="preserve">: Hier worden de php </w:t>
+      </w:r>
+      <w:proofErr w:type="spellStart"/>
+      <w:r>
+        <w:rPr>
+          <w:lang w:val="nl-NL"/>
+        </w:rPr>
+        <w:t>paginas</w:t>
+      </w:r>
+      <w:proofErr w:type="spellEnd"/>
+      <w:r>
+        <w:rPr>
+          <w:lang w:val="nl-NL"/>
+        </w:rPr>
+        <w:t xml:space="preserve">; </w:t>
+      </w:r>
+      <w:proofErr w:type="spellStart"/>
+      <w:r>
+        <w:rPr>
+          <w:lang w:val="nl-NL"/>
+        </w:rPr>
+        <w:t>session.php</w:t>
+      </w:r>
+      <w:proofErr w:type="spellEnd"/>
+      <w:r>
+        <w:rPr>
+          <w:lang w:val="nl-NL"/>
+        </w:rPr>
+        <w:t xml:space="preserve"> en </w:t>
+      </w:r>
+      <w:proofErr w:type="spellStart"/>
+      <w:r>
+        <w:rPr>
+          <w:lang w:val="nl-NL"/>
+        </w:rPr>
+        <w:t>connection.php</w:t>
+      </w:r>
+      <w:proofErr w:type="spellEnd"/>
+      <w:r>
+        <w:rPr>
+          <w:lang w:val="nl-NL"/>
+        </w:rPr>
+        <w:t xml:space="preserve"> betrokken.</w:t>
+      </w:r>
+    </w:p>
+    <w:p>
+      <w:pPr>
+        <w:pStyle w:val="NoSpacing"/>
+        <w:rPr>
+          <w:lang w:val="nl-NL"/>
+        </w:rPr>
+      </w:pPr>
+      <w:r>
+        <w:rPr>
+          <w:lang w:val="nl-NL"/>
+        </w:rPr>
+        <w:t>Line 2</w:t>
+      </w:r>
+      <w:r>
+        <w:rPr>
+          <w:lang w:val="nl-NL"/>
+        </w:rPr>
+        <w:t>3</w:t>
+      </w:r>
+      <w:r>
+        <w:rPr>
+          <w:lang w:val="nl-NL"/>
+        </w:rPr>
+        <w:t>-3</w:t>
+      </w:r>
+      <w:r>
+        <w:rPr>
+          <w:lang w:val="nl-NL"/>
+        </w:rPr>
+        <w:t>3</w:t>
+      </w:r>
+      <w:r>
+        <w:rPr>
+          <w:lang w:val="nl-NL"/>
+        </w:rPr>
+        <w:t>: Als op de knop inloggen wordt geklikt, dan wordt er gecontroleerd of een veld is leeggelaten.</w:t>
+      </w:r>
+      <w:r>
+        <w:rPr>
+          <w:lang w:val="nl-NL"/>
+        </w:rPr>
+        <w:t xml:space="preserve"> Ook wordt de ingevulde informatie in variabelen gestopt.</w:t>
+      </w:r>
+    </w:p>
+    <w:p>
+      <w:pPr>
+        <w:pStyle w:val="NoSpacing"/>
+        <w:rPr>
+          <w:lang w:val="nl-NL"/>
+        </w:rPr>
+      </w:pPr>
+      <w:r>
+        <w:rPr>
+          <w:lang w:val="nl-NL"/>
+        </w:rPr>
+        <w:t>Line 35-</w:t>
+      </w:r>
+      <w:r>
+        <w:rPr>
+          <w:lang w:val="nl-NL"/>
+        </w:rPr>
+        <w:t>40</w:t>
+      </w:r>
+      <w:r>
+        <w:rPr>
+          <w:lang w:val="nl-NL"/>
+        </w:rPr>
+        <w:t>: Deze query haalt alle informa</w:t>
+      </w:r>
+      <w:r>
+        <w:rPr>
+          <w:lang w:val="nl-NL"/>
+        </w:rPr>
+        <w:t>tie op uit de database die overeenkomt met het ingevulde wachtwoord.</w:t>
+      </w:r>
+    </w:p>
+    <w:p>
+      <w:pPr>
+        <w:pStyle w:val="NoSpacing"/>
+        <w:rPr>
+          <w:lang w:val="nl-NL"/>
+        </w:rPr>
+      </w:pPr>
+      <w:r>
+        <w:rPr>
+          <w:lang w:val="nl-NL"/>
+        </w:rPr>
+        <w:t>Line</w:t>
+      </w:r>
+      <w:r>
+        <w:rPr>
+          <w:lang w:val="nl-NL"/>
+        </w:rPr>
+        <w:t xml:space="preserve"> 41</w:t>
+      </w:r>
+      <w:r>
+        <w:rPr>
+          <w:lang w:val="nl-NL"/>
+        </w:rPr>
+        <w:t>: Hier wordt de informatie uit de query in een array gezet.</w:t>
       </w:r>
     </w:p>
     <w:p>
@@ -617,303 +1794,151 @@
           <w:lang w:val="nl-NL"/>
         </w:rPr>
         <w:lastRenderedPageBreak/>
-        <w:t xml:space="preserve">Line 58-62: </w:t>
-      </w:r>
-      <w:r>
-        <w:rPr>
-          <w:lang w:val="nl-NL"/>
-        </w:rPr>
-        <w:t xml:space="preserve">Wanneer de gebruiker aangeeft in welke stad hij/zij woont, dan wordt het in de database gezet. Maar als de stad niet bestaat, dan wordt hier het unieke </w:t>
+        <w:t xml:space="preserve">Line </w:t>
+      </w:r>
+      <w:r>
+        <w:rPr>
+          <w:lang w:val="nl-NL"/>
+        </w:rPr>
+        <w:t>43-52</w:t>
+      </w:r>
+      <w:r>
+        <w:rPr>
+          <w:lang w:val="nl-NL"/>
+        </w:rPr>
+        <w:t xml:space="preserve">: Hier wordt het </w:t>
       </w:r>
       <w:proofErr w:type="spellStart"/>
       <w:r>
         <w:rPr>
           <w:lang w:val="nl-NL"/>
         </w:rPr>
-        <w:t>stadsID</w:t>
+        <w:t>gehashte</w:t>
       </w:r>
       <w:proofErr w:type="spellEnd"/>
       <w:r>
         <w:rPr>
           <w:lang w:val="nl-NL"/>
         </w:rPr>
-        <w:t xml:space="preserve"> aangemaakt om later in de database ‘</w:t>
+        <w:t xml:space="preserve"> wachtwoord die in de database vergeleken met het wachtwoord dat bij het inloggen is ingevuld. Als deze overeenkomen, dan wordt informatie uit de query in sessies gestopt. Deze sessies zijn belangrijk voor functies die alleen toegankelijk zijn voor ingelogde gebruikers. Als de wachtwoorden overeenkomen dan wordt de gebruiker herleidt naar de </w:t>
       </w:r>
       <w:proofErr w:type="spellStart"/>
       <w:r>
         <w:rPr>
           <w:lang w:val="nl-NL"/>
         </w:rPr>
-        <w:t>cities</w:t>
+        <w:t>index.php</w:t>
       </w:r>
       <w:proofErr w:type="spellEnd"/>
       <w:r>
         <w:rPr>
           <w:lang w:val="nl-NL"/>
         </w:rPr>
-        <w:t>’ te zetten.</w:t>
-      </w:r>
-    </w:p>
-    <w:p>
-      <w:pPr>
-        <w:pStyle w:val="NoSpacing"/>
-        <w:rPr>
-          <w:lang w:val="nl-NL"/>
-        </w:rPr>
-      </w:pPr>
-      <w:r>
-        <w:rPr>
-          <w:lang w:val="nl-NL"/>
-        </w:rPr>
-        <w:t>Line 64-</w:t>
-      </w:r>
-      <w:proofErr w:type="gramStart"/>
-      <w:r>
-        <w:rPr>
-          <w:lang w:val="nl-NL"/>
-        </w:rPr>
-        <w:t>68:Hier</w:t>
-      </w:r>
-      <w:proofErr w:type="gramEnd"/>
-      <w:r>
-        <w:rPr>
-          <w:lang w:val="nl-NL"/>
-        </w:rPr>
-        <w:t xml:space="preserve"> wordt gekeken of de stad die is ingevoerd is in de tabel ‘</w:t>
+        <w:t xml:space="preserve"> pagina, oftewel de hoofdpagina.</w:t>
+      </w:r>
+    </w:p>
+    <w:p>
+      <w:pPr>
+        <w:pStyle w:val="NoSpacing"/>
+        <w:rPr>
+          <w:lang w:val="nl-NL"/>
+        </w:rPr>
+      </w:pPr>
+      <w:r>
+        <w:rPr>
+          <w:lang w:val="nl-NL"/>
+        </w:rPr>
+        <w:t xml:space="preserve">Line </w:t>
+      </w:r>
+      <w:r>
+        <w:rPr>
+          <w:lang w:val="nl-NL"/>
+        </w:rPr>
+        <w:t>53</w:t>
+      </w:r>
+      <w:r>
+        <w:rPr>
+          <w:lang w:val="nl-NL"/>
+        </w:rPr>
+        <w:t>-</w:t>
+      </w:r>
+      <w:r>
+        <w:rPr>
+          <w:lang w:val="nl-NL"/>
+        </w:rPr>
+        <w:t>56</w:t>
+      </w:r>
+      <w:r>
+        <w:rPr>
+          <w:lang w:val="nl-NL"/>
+        </w:rPr>
+        <w:t>: Als de wachtwoorden niet overeenkomen, dan wordt aangegeven dat inloggen mislukt is.</w:t>
+      </w:r>
+    </w:p>
+    <w:p>
+      <w:pPr>
+        <w:pStyle w:val="NoSpacing"/>
+        <w:rPr>
+          <w:lang w:val="nl-NL"/>
+        </w:rPr>
+      </w:pPr>
+      <w:r>
+        <w:rPr>
+          <w:lang w:val="nl-NL"/>
+        </w:rPr>
+        <w:t xml:space="preserve">Line </w:t>
+      </w:r>
+      <w:r>
+        <w:rPr>
+          <w:lang w:val="nl-NL"/>
+        </w:rPr>
+        <w:t>72</w:t>
+      </w:r>
+      <w:r>
+        <w:rPr>
+          <w:lang w:val="nl-NL"/>
+        </w:rPr>
+        <w:t>-</w:t>
+      </w:r>
+      <w:r>
+        <w:rPr>
+          <w:lang w:val="nl-NL"/>
+        </w:rPr>
+        <w:t>74</w:t>
+      </w:r>
+      <w:r>
+        <w:rPr>
+          <w:lang w:val="nl-NL"/>
+        </w:rPr>
+        <w:t xml:space="preserve">: Hier wordt de kleur bepaald voor de error </w:t>
       </w:r>
       <w:proofErr w:type="spellStart"/>
       <w:r>
         <w:rPr>
           <w:lang w:val="nl-NL"/>
         </w:rPr>
-        <w:t>cities</w:t>
+        <w:t>message</w:t>
       </w:r>
       <w:proofErr w:type="spellEnd"/>
       <w:r>
         <w:rPr>
           <w:lang w:val="nl-NL"/>
         </w:rPr>
-        <w:t>’ staat. 0 betekent dat de stad niet in de database staat. 1 betekent dat er wel een stad in de database staat.</w:t>
-      </w:r>
-    </w:p>
-    <w:p>
-      <w:pPr>
-        <w:pStyle w:val="NoSpacing"/>
-        <w:rPr>
-          <w:lang w:val="nl-NL"/>
-        </w:rPr>
-      </w:pPr>
-      <w:r>
-        <w:rPr>
-          <w:lang w:val="nl-NL"/>
-        </w:rPr>
-        <w:t>Line 70-75: Sinds het emailadres in de</w:t>
-      </w:r>
-      <w:r>
-        <w:rPr>
-          <w:lang w:val="nl-NL"/>
-        </w:rPr>
-        <w:t xml:space="preserve"> </w:t>
-      </w:r>
-      <w:proofErr w:type="spellStart"/>
-      <w:r>
-        <w:rPr>
-          <w:lang w:val="nl-NL"/>
-        </w:rPr>
-        <w:t>people</w:t>
-      </w:r>
-      <w:proofErr w:type="spellEnd"/>
-      <w:r>
-        <w:rPr>
-          <w:lang w:val="nl-NL"/>
-        </w:rPr>
-        <w:t xml:space="preserve">-tabel de primary-key is, moeten we kijken of het ingevoerde email-adres in de tabel staat. </w:t>
-      </w:r>
-      <w:r>
-        <w:rPr>
-          <w:lang w:val="nl-NL"/>
-        </w:rPr>
-        <w:t>0 betekent dat het email niet bestaat. 1 betekent dat het email-adres al in de database zit.</w:t>
-      </w:r>
-    </w:p>
-    <w:p>
-      <w:pPr>
-        <w:pStyle w:val="NoSpacing"/>
-        <w:rPr>
-          <w:lang w:val="nl-NL"/>
-        </w:rPr>
-      </w:pPr>
-      <w:r>
-        <w:rPr>
-          <w:lang w:val="nl-NL"/>
-        </w:rPr>
-        <w:t>Line 77: Hier wordt de datum gecreëerd die later in de database gezet wordt als datum account creatie.</w:t>
-      </w:r>
-    </w:p>
-    <w:p>
-      <w:pPr>
-        <w:pStyle w:val="NoSpacing"/>
-        <w:rPr>
-          <w:lang w:val="nl-NL"/>
-        </w:rPr>
-      </w:pPr>
-      <w:r>
-        <w:rPr>
-          <w:lang w:val="nl-NL"/>
-        </w:rPr>
-        <w:t>Line 78-79: Eerst wordt gekeken of het ingevulde email-adres bestaat. Als dit het geval is, wordt vervolgens gekeken of de ingevulde stad bestaat. Als dit het geval is dan wordt de stad aangemaakt in de ‘</w:t>
-      </w:r>
-      <w:proofErr w:type="spellStart"/>
-      <w:r>
-        <w:rPr>
-          <w:lang w:val="nl-NL"/>
-        </w:rPr>
-        <w:t>cities</w:t>
-      </w:r>
-      <w:proofErr w:type="spellEnd"/>
-      <w:r>
-        <w:rPr>
-          <w:lang w:val="nl-NL"/>
-        </w:rPr>
-        <w:t xml:space="preserve">’-tabel en de andere ingevulde informatie in de database gezet. Als het email-adres bestaat, wordt dit aangegeven d.m.v. een error </w:t>
-      </w:r>
-      <w:proofErr w:type="spellStart"/>
-      <w:r>
-        <w:rPr>
-          <w:lang w:val="nl-NL"/>
-        </w:rPr>
-        <w:t>message</w:t>
-      </w:r>
-      <w:proofErr w:type="spellEnd"/>
-      <w:r>
-        <w:rPr>
-          <w:lang w:val="nl-NL"/>
-        </w:rPr>
-        <w:t>. Als de stad bestaat, dan wordt deze niet aangemaakt sinds hij al in de database staat.</w:t>
-      </w:r>
-    </w:p>
-    <w:p>
-      <w:pPr>
-        <w:pStyle w:val="NoSpacing"/>
-        <w:rPr>
-          <w:lang w:val="nl-NL"/>
-        </w:rPr>
-      </w:pPr>
-      <w:r>
-        <w:rPr>
-          <w:lang w:val="nl-NL"/>
-        </w:rPr>
-        <w:t>Line 94 &amp; 110: Wanneer de informatie in de database is gezet, dan wordt de header aangepast. Dit is handig omdat de pagina niet vernieuwd wordt.</w:t>
-      </w:r>
-    </w:p>
-    <w:p>
-      <w:pPr>
-        <w:pStyle w:val="NoSpacing"/>
-        <w:rPr>
-          <w:lang w:val="nl-NL"/>
-        </w:rPr>
-      </w:pPr>
-      <w:r>
-        <w:rPr>
-          <w:lang w:val="nl-NL"/>
-        </w:rPr>
-        <w:t>Line 125- 128: Als alle registratie voldaan is, dan wordt gekeken of de header is aangepast. Als dit het geval is, dan komt er een link te staan die naar de login pagina leidt.</w:t>
-      </w:r>
-    </w:p>
-    <w:p>
-      <w:pPr>
-        <w:pStyle w:val="NoSpacing"/>
-        <w:rPr>
-          <w:lang w:val="nl-NL"/>
-        </w:rPr>
-      </w:pPr>
-      <w:r>
-        <w:rPr>
-          <w:lang w:val="nl-NL"/>
-        </w:rPr>
-        <w:t xml:space="preserve">Line 143-174: Dit zijn </w:t>
-      </w:r>
-      <w:proofErr w:type="gramStart"/>
-      <w:r>
-        <w:rPr>
-          <w:lang w:val="nl-NL"/>
-        </w:rPr>
-        <w:t>de</w:t>
-      </w:r>
-      <w:proofErr w:type="gramEnd"/>
-      <w:r>
-        <w:rPr>
-          <w:lang w:val="nl-NL"/>
-        </w:rPr>
-        <w:t xml:space="preserve"> vakje waar de informatie in gezet wordt.</w:t>
-      </w:r>
-    </w:p>
-    <w:p>
-      <w:pPr>
-        <w:pStyle w:val="NoSpacing"/>
-        <w:rPr>
-          <w:lang w:val="nl-NL"/>
-        </w:rPr>
-      </w:pPr>
-      <w:r>
-        <w:rPr>
-          <w:lang w:val="nl-NL"/>
-        </w:rPr>
-        <w:t>Line 178-182: Hier wordt de bootstrap script gezet en het einde van de html.</w:t>
-      </w:r>
-    </w:p>
-    <w:p>
-      <w:pPr>
-        <w:pStyle w:val="NoSpacing"/>
-        <w:rPr>
-          <w:lang w:val="nl-NL"/>
-        </w:rPr>
-      </w:pPr>
-    </w:p>
-    <w:p>
-      <w:pPr>
-        <w:pStyle w:val="NoSpacing"/>
-        <w:rPr>
-          <w:b/>
-          <w:lang w:val="nl-NL"/>
-        </w:rPr>
-      </w:pPr>
-      <w:r>
-        <w:rPr>
-          <w:b/>
-          <w:lang w:val="nl-NL"/>
-        </w:rPr>
-        <w:t>Inloggen (</w:t>
-      </w:r>
-      <w:proofErr w:type="spellStart"/>
-      <w:r>
-        <w:rPr>
-          <w:b/>
-          <w:lang w:val="nl-NL"/>
-        </w:rPr>
-        <w:t>LoginMain.php</w:t>
-      </w:r>
-      <w:proofErr w:type="spellEnd"/>
-      <w:r>
-        <w:rPr>
-          <w:b/>
-          <w:lang w:val="nl-NL"/>
-        </w:rPr>
-        <w:t>)</w:t>
-      </w:r>
-    </w:p>
-    <w:p>
-      <w:pPr>
-        <w:pStyle w:val="NoSpacing"/>
-        <w:rPr>
-          <w:lang w:val="nl-NL"/>
-        </w:rPr>
-      </w:pPr>
-      <w:r>
-        <w:rPr>
-          <w:lang w:val="nl-NL"/>
-        </w:rPr>
-        <w:t>Line 1</w:t>
+        <w:t>.</w:t>
+      </w:r>
+    </w:p>
+    <w:p>
+      <w:pPr>
+        <w:pStyle w:val="NoSpacing"/>
+        <w:rPr>
+          <w:lang w:val="nl-NL"/>
+        </w:rPr>
+      </w:pPr>
+      <w:r>
+        <w:rPr>
+          <w:lang w:val="nl-NL"/>
+        </w:rPr>
+        <w:t>Line 7</w:t>
       </w:r>
       <w:r>
         <w:rPr>
@@ -925,356 +1950,38 @@
         <w:rPr>
           <w:lang w:val="nl-NL"/>
         </w:rPr>
-        <w:t>-2</w:t>
-      </w:r>
-      <w:r>
-        <w:rPr>
-          <w:lang w:val="nl-NL"/>
-        </w:rPr>
-        <w:t>0</w:t>
-      </w:r>
-      <w:r>
-        <w:rPr>
-          <w:lang w:val="nl-NL"/>
-        </w:rPr>
-        <w:t xml:space="preserve">: Hier worden de php </w:t>
-      </w:r>
-      <w:proofErr w:type="spellStart"/>
-      <w:r>
-        <w:rPr>
-          <w:lang w:val="nl-NL"/>
-        </w:rPr>
-        <w:t>paginas</w:t>
-      </w:r>
-      <w:proofErr w:type="spellEnd"/>
-      <w:r>
-        <w:rPr>
-          <w:lang w:val="nl-NL"/>
-        </w:rPr>
-        <w:t xml:space="preserve">; </w:t>
-      </w:r>
-      <w:proofErr w:type="spellStart"/>
-      <w:r>
-        <w:rPr>
-          <w:lang w:val="nl-NL"/>
-        </w:rPr>
-        <w:t>session.php</w:t>
-      </w:r>
-      <w:proofErr w:type="spellEnd"/>
-      <w:r>
-        <w:rPr>
-          <w:lang w:val="nl-NL"/>
-        </w:rPr>
-        <w:t xml:space="preserve"> en </w:t>
-      </w:r>
-      <w:proofErr w:type="spellStart"/>
-      <w:r>
-        <w:rPr>
-          <w:lang w:val="nl-NL"/>
-        </w:rPr>
-        <w:t>connection.php</w:t>
-      </w:r>
-      <w:proofErr w:type="spellEnd"/>
-      <w:r>
-        <w:rPr>
-          <w:lang w:val="nl-NL"/>
-        </w:rPr>
-        <w:t xml:space="preserve"> betrokken.</w:t>
-      </w:r>
-    </w:p>
-    <w:p>
-      <w:pPr>
-        <w:pStyle w:val="NoSpacing"/>
-        <w:rPr>
-          <w:lang w:val="nl-NL"/>
-        </w:rPr>
-      </w:pPr>
-      <w:r>
-        <w:rPr>
-          <w:lang w:val="nl-NL"/>
-        </w:rPr>
-        <w:t>Line 2</w:t>
-      </w:r>
-      <w:r>
-        <w:rPr>
-          <w:lang w:val="nl-NL"/>
-        </w:rPr>
-        <w:t>3</w:t>
-      </w:r>
-      <w:r>
-        <w:rPr>
-          <w:lang w:val="nl-NL"/>
-        </w:rPr>
-        <w:t>-3</w:t>
-      </w:r>
-      <w:r>
-        <w:rPr>
-          <w:lang w:val="nl-NL"/>
-        </w:rPr>
-        <w:t>3</w:t>
-      </w:r>
-      <w:r>
-        <w:rPr>
-          <w:lang w:val="nl-NL"/>
-        </w:rPr>
-        <w:t>: Als op de knop inloggen wordt geklikt, dan wordt er gecontroleerd of een veld is leeggelaten.</w:t>
-      </w:r>
-      <w:r>
-        <w:rPr>
-          <w:lang w:val="nl-NL"/>
-        </w:rPr>
-        <w:t xml:space="preserve"> Ook wordt de ingevulde informatie in variabelen gestopt.</w:t>
-      </w:r>
-    </w:p>
-    <w:p>
-      <w:pPr>
-        <w:pStyle w:val="NoSpacing"/>
-        <w:rPr>
-          <w:lang w:val="nl-NL"/>
-        </w:rPr>
-      </w:pPr>
-      <w:r>
-        <w:rPr>
-          <w:lang w:val="nl-NL"/>
-        </w:rPr>
-        <w:t>Line 35-</w:t>
-      </w:r>
-      <w:r>
-        <w:rPr>
-          <w:lang w:val="nl-NL"/>
-        </w:rPr>
-        <w:t>40</w:t>
-      </w:r>
-      <w:r>
-        <w:rPr>
-          <w:lang w:val="nl-NL"/>
-        </w:rPr>
-        <w:t>: Deze query haalt alle informa</w:t>
-      </w:r>
-      <w:r>
-        <w:rPr>
-          <w:lang w:val="nl-NL"/>
-        </w:rPr>
-        <w:t>tie op uit de database die overeenkomt met het ingevulde wachtwoord.</w:t>
-      </w:r>
-    </w:p>
-    <w:p>
-      <w:pPr>
-        <w:pStyle w:val="NoSpacing"/>
-        <w:rPr>
-          <w:lang w:val="nl-NL"/>
-        </w:rPr>
-      </w:pPr>
-      <w:r>
-        <w:rPr>
-          <w:lang w:val="nl-NL"/>
-        </w:rPr>
-        <w:t>Line</w:t>
-      </w:r>
-      <w:r>
-        <w:rPr>
-          <w:lang w:val="nl-NL"/>
-        </w:rPr>
-        <w:t xml:space="preserve"> 41</w:t>
-      </w:r>
-      <w:r>
-        <w:rPr>
-          <w:lang w:val="nl-NL"/>
-        </w:rPr>
-        <w:t>: Hier wordt de informatie uit de query in een array gezet.</w:t>
-      </w:r>
-    </w:p>
-    <w:p>
-      <w:pPr>
-        <w:pStyle w:val="NoSpacing"/>
-        <w:rPr>
-          <w:lang w:val="nl-NL"/>
-        </w:rPr>
-      </w:pPr>
-      <w:r>
-        <w:rPr>
-          <w:lang w:val="nl-NL"/>
-        </w:rPr>
-        <w:t xml:space="preserve">Line </w:t>
-      </w:r>
-      <w:r>
-        <w:rPr>
-          <w:lang w:val="nl-NL"/>
-        </w:rPr>
-        <w:t>43-52</w:t>
-      </w:r>
-      <w:r>
-        <w:rPr>
-          <w:lang w:val="nl-NL"/>
-        </w:rPr>
-        <w:t xml:space="preserve">: Hier wordt het </w:t>
-      </w:r>
-      <w:proofErr w:type="spellStart"/>
-      <w:r>
-        <w:rPr>
-          <w:lang w:val="nl-NL"/>
-        </w:rPr>
-        <w:t>gehashte</w:t>
-      </w:r>
-      <w:proofErr w:type="spellEnd"/>
-      <w:r>
-        <w:rPr>
-          <w:lang w:val="nl-NL"/>
-        </w:rPr>
-        <w:t xml:space="preserve"> wachtwoord die in de database vergeleken met het wachtwoord dat bij het inloggen is ingevuld. Als deze overeenkomen, dan wordt informatie uit de query in sessies gestopt. Deze sessies zijn belangrijk voor functies die alleen toegankelijk zijn voor ingelogde gebruikers. Als de wachtwoorden overeenkomen dan wordt de gebruiker herleidt naar de </w:t>
-      </w:r>
-      <w:proofErr w:type="spellStart"/>
-      <w:r>
-        <w:rPr>
-          <w:lang w:val="nl-NL"/>
-        </w:rPr>
-        <w:t>index.php</w:t>
-      </w:r>
-      <w:proofErr w:type="spellEnd"/>
-      <w:r>
-        <w:rPr>
-          <w:lang w:val="nl-NL"/>
-        </w:rPr>
-        <w:t xml:space="preserve"> pagina, oftewel de hoofdpagina.</w:t>
-      </w:r>
-    </w:p>
-    <w:p>
-      <w:pPr>
-        <w:pStyle w:val="NoSpacing"/>
-        <w:rPr>
-          <w:lang w:val="nl-NL"/>
-        </w:rPr>
-      </w:pPr>
-      <w:r>
-        <w:rPr>
-          <w:lang w:val="nl-NL"/>
-        </w:rPr>
-        <w:t xml:space="preserve">Line </w:t>
-      </w:r>
-      <w:r>
-        <w:rPr>
-          <w:lang w:val="nl-NL"/>
-        </w:rPr>
-        <w:t>53</w:t>
-      </w:r>
-      <w:r>
-        <w:rPr>
-          <w:lang w:val="nl-NL"/>
-        </w:rPr>
         <w:t>-</w:t>
       </w:r>
       <w:r>
         <w:rPr>
           <w:lang w:val="nl-NL"/>
         </w:rPr>
-        <w:t>56</w:t>
-      </w:r>
-      <w:r>
-        <w:rPr>
-          <w:lang w:val="nl-NL"/>
-        </w:rPr>
-        <w:t>: Als de wachtwoorden niet overeenkomen, dan wordt aangegeven dat inloggen mislukt is.</w:t>
-      </w:r>
-    </w:p>
-    <w:p>
-      <w:pPr>
-        <w:pStyle w:val="NoSpacing"/>
-        <w:rPr>
-          <w:lang w:val="nl-NL"/>
-        </w:rPr>
-      </w:pPr>
-      <w:r>
-        <w:rPr>
-          <w:lang w:val="nl-NL"/>
-        </w:rPr>
-        <w:t xml:space="preserve">Line </w:t>
-      </w:r>
-      <w:r>
-        <w:rPr>
-          <w:lang w:val="nl-NL"/>
-        </w:rPr>
-        <w:t>72</w:t>
-      </w:r>
-      <w:r>
-        <w:rPr>
-          <w:lang w:val="nl-NL"/>
-        </w:rPr>
-        <w:t>-</w:t>
-      </w:r>
-      <w:r>
-        <w:rPr>
-          <w:lang w:val="nl-NL"/>
-        </w:rPr>
-        <w:t>74</w:t>
-      </w:r>
-      <w:r>
-        <w:rPr>
-          <w:lang w:val="nl-NL"/>
-        </w:rPr>
-        <w:t xml:space="preserve">: Hier wordt de kleur bepaald voor de error </w:t>
-      </w:r>
-      <w:proofErr w:type="spellStart"/>
-      <w:r>
-        <w:rPr>
-          <w:lang w:val="nl-NL"/>
-        </w:rPr>
-        <w:t>message</w:t>
-      </w:r>
-      <w:proofErr w:type="spellEnd"/>
-      <w:r>
-        <w:rPr>
-          <w:lang w:val="nl-NL"/>
-        </w:rPr>
-        <w:t>.</w:t>
-      </w:r>
-    </w:p>
-    <w:p>
-      <w:pPr>
-        <w:pStyle w:val="NoSpacing"/>
-        <w:rPr>
-          <w:lang w:val="nl-NL"/>
-        </w:rPr>
-      </w:pPr>
-      <w:r>
-        <w:rPr>
-          <w:lang w:val="nl-NL"/>
-        </w:rPr>
-        <w:t>Line 7</w:t>
-      </w:r>
-      <w:r>
-        <w:rPr>
-          <w:lang w:val="nl-NL"/>
-        </w:rPr>
-        <w:t>8</w:t>
-      </w:r>
-      <w:r>
-        <w:rPr>
-          <w:lang w:val="nl-NL"/>
-        </w:rPr>
-        <w:t>-</w:t>
-      </w:r>
-      <w:r>
-        <w:rPr>
-          <w:lang w:val="nl-NL"/>
-        </w:rPr>
         <w:t>82</w:t>
       </w:r>
+      <w:r>
+        <w:rPr>
+          <w:lang w:val="nl-NL"/>
+        </w:rPr>
+        <w:t>: Dit is het inlogformulier. Deze informatie wordt in de bovenstaande query gebruikt om te controleren of de gebruiker bestaat en het goede wachtwoord in heeft gevuld.</w:t>
+      </w:r>
+    </w:p>
+    <w:p>
+      <w:pPr>
+        <w:pStyle w:val="NoSpacing"/>
+        <w:rPr>
+          <w:lang w:val="nl-NL"/>
+        </w:rPr>
+      </w:pPr>
+    </w:p>
+    <w:p>
+      <w:pPr>
+        <w:pStyle w:val="NoSpacing"/>
+        <w:rPr>
+          <w:lang w:val="nl-NL"/>
+        </w:rPr>
+      </w:pPr>
       <w:bookmarkStart w:id="0" w:name="_GoBack"/>
       <w:bookmarkEnd w:id="0"/>
-      <w:r>
-        <w:rPr>
-          <w:lang w:val="nl-NL"/>
-        </w:rPr>
-        <w:t>: Dit is het inlogformulier. Deze informatie wordt in de bovenstaande query gebruikt om te controleren of de gebruiker bestaat en het goede wachtwoord in heeft gevuld.</w:t>
-      </w:r>
-    </w:p>
-    <w:p>
-      <w:pPr>
-        <w:pStyle w:val="NoSpacing"/>
-        <w:rPr>
-          <w:lang w:val="nl-NL"/>
-        </w:rPr>
-      </w:pPr>
     </w:p>
     <w:p>
       <w:pPr>

</xml_diff>